<commit_message>
Documentation created due to MidSprint Meeting
</commit_message>
<xml_diff>
--- a/SENG3150-Project/Documentation/Meeting Minutes/NewSprintMeetingMinutes_HarrisonArmstrong_21032024.docx
+++ b/SENG3150-Project/Documentation/Meeting Minutes/NewSprintMeetingMinutes_HarrisonArmstrong_21032024.docx
@@ -40,7 +40,21 @@
           <w:b/>
           <w:bCs/>
         </w:rPr>
-        <w:t>Main points:</w:t>
+        <w:t xml:space="preserve">Main </w:t>
+      </w:r>
+      <w:r>
+        <w:rPr>
+          <w:b/>
+          <w:bCs/>
+        </w:rPr>
+        <w:t>P</w:t>
+      </w:r>
+      <w:r>
+        <w:rPr>
+          <w:b/>
+          <w:bCs/>
+        </w:rPr>
+        <w:t>oints:</w:t>
       </w:r>
     </w:p>
     <w:p>

</xml_diff>